<commit_message>
All data and operations added
</commit_message>
<xml_diff>
--- a/RequirementsAnalysis.docx
+++ b/RequirementsAnalysis.docx
@@ -668,10 +668,9 @@
       <w:pPr>
         <w:pStyle w:val="NoSpacing"/>
         <w:numPr>
-          <w:ilvl w:val="0"/>
+          <w:ilvl w:val="1"/>
           <w:numId w:val="4"/>
         </w:numPr>
-        <w:ind w:left="720"/>
         <w:rPr>
           <w:szCs w:val="24"/>
         </w:rPr>
@@ -1178,6 +1177,16 @@
     <w:p>
       <w:pPr>
         <w:pStyle w:val="NoSpacing"/>
+        <w:ind w:left="1080"/>
+        <w:rPr>
+          <w:b/>
+          <w:szCs w:val="24"/>
+        </w:rPr>
+      </w:pPr>
+    </w:p>
+    <w:p>
+      <w:pPr>
+        <w:pStyle w:val="NoSpacing"/>
         <w:numPr>
           <w:ilvl w:val="3"/>
           <w:numId w:val="7"/>
@@ -1220,6 +1229,12 @@
         </w:rPr>
         <w:t xml:space="preserve">  These will typically be just a couple measures long or shorter.</w:t>
       </w:r>
+      <w:r>
+        <w:rPr>
+          <w:szCs w:val="24"/>
+        </w:rPr>
+        <w:t xml:space="preserve">  Durations will be specified by w (whole note), h (half), q (quarter), e (eighth), s (sixteenth).</w:t>
+      </w:r>
     </w:p>
     <w:p>
       <w:pPr>
@@ -1250,7 +1265,882 @@
     <w:p>
       <w:pPr>
         <w:pStyle w:val="NoSpacing"/>
+        <w:numPr>
+          <w:ilvl w:val="0"/>
+          <w:numId w:val="8"/>
+        </w:numPr>
+        <w:ind w:left="1080"/>
+        <w:rPr>
+          <w:b/>
+          <w:szCs w:val="24"/>
+        </w:rPr>
+      </w:pPr>
+      <w:proofErr w:type="spellStart"/>
+      <w:r>
+        <w:rPr>
+          <w:szCs w:val="24"/>
+        </w:rPr>
+        <w:t>get_random_</w:t>
+      </w:r>
+      <w:proofErr w:type="gramStart"/>
+      <w:r>
+        <w:rPr>
+          <w:szCs w:val="24"/>
+        </w:rPr>
+        <w:t>rhythm</w:t>
+      </w:r>
+      <w:proofErr w:type="spellEnd"/>
+      <w:r>
+        <w:rPr>
+          <w:szCs w:val="24"/>
+        </w:rPr>
+        <w:t>(</w:t>
+      </w:r>
+      <w:proofErr w:type="gramEnd"/>
+      <w:r>
+        <w:rPr>
+          <w:szCs w:val="24"/>
+        </w:rPr>
+        <w:t xml:space="preserve">measures, </w:t>
+      </w:r>
+      <w:proofErr w:type="spellStart"/>
+      <w:r>
+        <w:rPr>
+          <w:szCs w:val="24"/>
+        </w:rPr>
+        <w:t>time_sig</w:t>
+      </w:r>
+      <w:proofErr w:type="spellEnd"/>
+      <w:r>
+        <w:rPr>
+          <w:szCs w:val="24"/>
+        </w:rPr>
+        <w:t xml:space="preserve">):  Returns a random rhythm that is of length </w:t>
+      </w:r>
+      <w:r>
+        <w:rPr>
+          <w:i/>
+          <w:szCs w:val="24"/>
+        </w:rPr>
+        <w:t xml:space="preserve">measures </w:t>
+      </w:r>
+      <w:r>
+        <w:rPr>
+          <w:szCs w:val="24"/>
+        </w:rPr>
+        <w:t>and fits the specified time signature.</w:t>
+      </w:r>
+    </w:p>
+    <w:p>
+      <w:pPr>
+        <w:pStyle w:val="NoSpacing"/>
+        <w:numPr>
+          <w:ilvl w:val="0"/>
+          <w:numId w:val="8"/>
+        </w:numPr>
+        <w:ind w:left="1080"/>
+        <w:rPr>
+          <w:b/>
+          <w:szCs w:val="24"/>
+        </w:rPr>
+      </w:pPr>
+      <w:proofErr w:type="spellStart"/>
+      <w:r>
+        <w:rPr>
+          <w:szCs w:val="24"/>
+        </w:rPr>
+        <w:t>add_</w:t>
+      </w:r>
+      <w:proofErr w:type="gramStart"/>
+      <w:r>
+        <w:rPr>
+          <w:szCs w:val="24"/>
+        </w:rPr>
+        <w:t>rhythm</w:t>
+      </w:r>
+      <w:proofErr w:type="spellEnd"/>
+      <w:r>
+        <w:rPr>
+          <w:szCs w:val="24"/>
+        </w:rPr>
+        <w:t>(</w:t>
+      </w:r>
+      <w:proofErr w:type="gramEnd"/>
+      <w:r>
+        <w:rPr>
+          <w:szCs w:val="24"/>
+        </w:rPr>
+        <w:t xml:space="preserve">rhythm):  Adds specified rhythm to the database.  </w:t>
+      </w:r>
+    </w:p>
+    <w:p>
+      <w:pPr>
+        <w:pStyle w:val="NoSpacing"/>
+        <w:ind w:left="1080"/>
+        <w:rPr>
+          <w:b/>
+          <w:szCs w:val="24"/>
+        </w:rPr>
+      </w:pPr>
+    </w:p>
+    <w:p>
+      <w:pPr>
+        <w:pStyle w:val="NoSpacing"/>
+        <w:numPr>
+          <w:ilvl w:val="3"/>
+          <w:numId w:val="7"/>
+        </w:numPr>
         <w:ind w:left="720"/>
+        <w:rPr>
+          <w:b/>
+          <w:sz w:val="28"/>
+          <w:szCs w:val="28"/>
+        </w:rPr>
+      </w:pPr>
+      <w:r>
+        <w:rPr>
+          <w:b/>
+          <w:sz w:val="28"/>
+          <w:szCs w:val="28"/>
+        </w:rPr>
+        <w:t>Scales</w:t>
+      </w:r>
+    </w:p>
+    <w:p>
+      <w:pPr>
+        <w:pStyle w:val="NoSpacing"/>
+        <w:ind w:left="720"/>
+        <w:rPr>
+          <w:szCs w:val="24"/>
+        </w:rPr>
+      </w:pPr>
+      <w:proofErr w:type="gramStart"/>
+      <w:r>
+        <w:rPr>
+          <w:szCs w:val="24"/>
+        </w:rPr>
+        <w:t>Holds the notes and steps associated with the common scales in western music.</w:t>
+      </w:r>
+      <w:proofErr w:type="gramEnd"/>
+      <w:r>
+        <w:rPr>
+          <w:szCs w:val="24"/>
+        </w:rPr>
+        <w:t xml:space="preserve">  Notes and step values (whole or half) need to be stored.</w:t>
+      </w:r>
+    </w:p>
+    <w:p>
+      <w:pPr>
+        <w:pStyle w:val="NoSpacing"/>
+        <w:ind w:left="720"/>
+        <w:rPr>
+          <w:szCs w:val="24"/>
+        </w:rPr>
+      </w:pPr>
+    </w:p>
+    <w:p>
+      <w:pPr>
+        <w:pStyle w:val="NoSpacing"/>
+        <w:ind w:left="720"/>
+        <w:rPr>
+          <w:b/>
+          <w:szCs w:val="24"/>
+        </w:rPr>
+      </w:pPr>
+      <w:r>
+        <w:rPr>
+          <w:b/>
+          <w:szCs w:val="24"/>
+        </w:rPr>
+        <w:t>Operations</w:t>
+      </w:r>
+    </w:p>
+    <w:p>
+      <w:pPr>
+        <w:pStyle w:val="NoSpacing"/>
+        <w:numPr>
+          <w:ilvl w:val="3"/>
+          <w:numId w:val="9"/>
+        </w:numPr>
+        <w:ind w:left="1080"/>
+        <w:rPr>
+          <w:b/>
+          <w:szCs w:val="24"/>
+        </w:rPr>
+      </w:pPr>
+      <w:proofErr w:type="spellStart"/>
+      <w:r>
+        <w:rPr>
+          <w:szCs w:val="24"/>
+        </w:rPr>
+        <w:t>create_</w:t>
+      </w:r>
+      <w:proofErr w:type="gramStart"/>
+      <w:r>
+        <w:rPr>
+          <w:szCs w:val="24"/>
+        </w:rPr>
+        <w:t>scale</w:t>
+      </w:r>
+      <w:proofErr w:type="spellEnd"/>
+      <w:r>
+        <w:rPr>
+          <w:szCs w:val="24"/>
+        </w:rPr>
+        <w:t>(</w:t>
+      </w:r>
+      <w:proofErr w:type="gramEnd"/>
+      <w:r>
+        <w:rPr>
+          <w:szCs w:val="24"/>
+        </w:rPr>
+        <w:t>scale):  Adds user generated scale to the database.</w:t>
+      </w:r>
+    </w:p>
+    <w:p>
+      <w:pPr>
+        <w:pStyle w:val="NoSpacing"/>
+        <w:numPr>
+          <w:ilvl w:val="3"/>
+          <w:numId w:val="9"/>
+        </w:numPr>
+        <w:ind w:left="1080"/>
+        <w:rPr>
+          <w:b/>
+          <w:szCs w:val="24"/>
+        </w:rPr>
+      </w:pPr>
+      <w:proofErr w:type="spellStart"/>
+      <w:r>
+        <w:rPr>
+          <w:szCs w:val="24"/>
+        </w:rPr>
+        <w:t>generate_</w:t>
+      </w:r>
+      <w:proofErr w:type="gramStart"/>
+      <w:r>
+        <w:rPr>
+          <w:szCs w:val="24"/>
+        </w:rPr>
+        <w:t>motif</w:t>
+      </w:r>
+      <w:proofErr w:type="spellEnd"/>
+      <w:r>
+        <w:rPr>
+          <w:szCs w:val="24"/>
+        </w:rPr>
+        <w:t>(</w:t>
+      </w:r>
+      <w:proofErr w:type="gramEnd"/>
+      <w:r>
+        <w:rPr>
+          <w:szCs w:val="24"/>
+        </w:rPr>
+        <w:t>scale):  Generates a pseudo random motif that fits the scale.</w:t>
+      </w:r>
+    </w:p>
+    <w:p>
+      <w:pPr>
+        <w:pStyle w:val="NoSpacing"/>
+        <w:rPr>
+          <w:szCs w:val="24"/>
+        </w:rPr>
+      </w:pPr>
+    </w:p>
+    <w:p>
+      <w:pPr>
+        <w:pStyle w:val="NoSpacing"/>
+        <w:numPr>
+          <w:ilvl w:val="7"/>
+          <w:numId w:val="9"/>
+        </w:numPr>
+        <w:ind w:left="720"/>
+        <w:rPr>
+          <w:b/>
+          <w:sz w:val="28"/>
+          <w:szCs w:val="28"/>
+        </w:rPr>
+      </w:pPr>
+      <w:r>
+        <w:rPr>
+          <w:b/>
+          <w:sz w:val="28"/>
+          <w:szCs w:val="28"/>
+        </w:rPr>
+        <w:t>Progressions</w:t>
+      </w:r>
+    </w:p>
+    <w:p>
+      <w:pPr>
+        <w:pStyle w:val="NoSpacing"/>
+        <w:ind w:left="720"/>
+        <w:rPr>
+          <w:szCs w:val="24"/>
+        </w:rPr>
+      </w:pPr>
+      <w:proofErr w:type="gramStart"/>
+      <w:r>
+        <w:rPr>
+          <w:szCs w:val="24"/>
+        </w:rPr>
+        <w:t>Stores standard classical chord progressions for major and minor modes.</w:t>
+      </w:r>
+      <w:proofErr w:type="gramEnd"/>
+      <w:r>
+        <w:rPr>
+          <w:szCs w:val="24"/>
+        </w:rPr>
+        <w:t xml:space="preserve">  Progressions will be represented as a finite state machine:  </w:t>
+      </w:r>
+      <w:proofErr w:type="gramStart"/>
+      <w:r>
+        <w:rPr>
+          <w:szCs w:val="24"/>
+        </w:rPr>
+        <w:t>a predominant moves</w:t>
+      </w:r>
+      <w:proofErr w:type="gramEnd"/>
+      <w:r>
+        <w:rPr>
+          <w:szCs w:val="24"/>
+        </w:rPr>
+        <w:t xml:space="preserve"> to a dominant, a dominant moves to a tonic or third, etc.</w:t>
+      </w:r>
+    </w:p>
+    <w:p>
+      <w:pPr>
+        <w:pStyle w:val="NoSpacing"/>
+        <w:ind w:left="720"/>
+        <w:rPr>
+          <w:szCs w:val="24"/>
+        </w:rPr>
+      </w:pPr>
+    </w:p>
+    <w:p>
+      <w:pPr>
+        <w:pStyle w:val="NoSpacing"/>
+        <w:ind w:left="720"/>
+        <w:rPr>
+          <w:b/>
+          <w:szCs w:val="24"/>
+        </w:rPr>
+      </w:pPr>
+      <w:r>
+        <w:rPr>
+          <w:b/>
+          <w:szCs w:val="24"/>
+        </w:rPr>
+        <w:t>Operations</w:t>
+      </w:r>
+    </w:p>
+    <w:p>
+      <w:pPr>
+        <w:pStyle w:val="NoSpacing"/>
+        <w:numPr>
+          <w:ilvl w:val="7"/>
+          <w:numId w:val="9"/>
+        </w:numPr>
+        <w:ind w:left="1080"/>
+        <w:rPr>
+          <w:b/>
+          <w:szCs w:val="24"/>
+        </w:rPr>
+      </w:pPr>
+      <w:proofErr w:type="gramStart"/>
+      <w:r>
+        <w:rPr>
+          <w:szCs w:val="24"/>
+        </w:rPr>
+        <w:t>move(</w:t>
+      </w:r>
+      <w:proofErr w:type="gramEnd"/>
+      <w:r>
+        <w:rPr>
+          <w:szCs w:val="24"/>
+        </w:rPr>
+        <w:t>state):  returns a list of available chords to move to from the current chord (</w:t>
+      </w:r>
+      <w:r>
+        <w:rPr>
+          <w:i/>
+          <w:szCs w:val="24"/>
+        </w:rPr>
+        <w:t>state).</w:t>
+      </w:r>
+    </w:p>
+    <w:p>
+      <w:pPr>
+        <w:pStyle w:val="NoSpacing"/>
+        <w:ind w:left="1080"/>
+        <w:rPr>
+          <w:b/>
+          <w:szCs w:val="24"/>
+        </w:rPr>
+      </w:pPr>
+    </w:p>
+    <w:p>
+      <w:pPr>
+        <w:pStyle w:val="NoSpacing"/>
+        <w:numPr>
+          <w:ilvl w:val="3"/>
+          <w:numId w:val="7"/>
+        </w:numPr>
+        <w:ind w:left="720"/>
+        <w:rPr>
+          <w:b/>
+          <w:sz w:val="28"/>
+          <w:szCs w:val="28"/>
+        </w:rPr>
+      </w:pPr>
+      <w:r>
+        <w:rPr>
+          <w:b/>
+          <w:sz w:val="28"/>
+          <w:szCs w:val="28"/>
+        </w:rPr>
+        <w:t>Chords</w:t>
+      </w:r>
+    </w:p>
+    <w:p>
+      <w:pPr>
+        <w:pStyle w:val="NoSpacing"/>
+        <w:ind w:left="720"/>
+        <w:rPr>
+          <w:szCs w:val="24"/>
+        </w:rPr>
+      </w:pPr>
+      <w:proofErr w:type="gramStart"/>
+      <w:r>
+        <w:rPr>
+          <w:szCs w:val="24"/>
+        </w:rPr>
+        <w:t>Represents the possible combinations of notes to form the most common chords: major and minor triads, seventh chords, etc.</w:t>
+      </w:r>
+      <w:proofErr w:type="gramEnd"/>
+    </w:p>
+    <w:p>
+      <w:pPr>
+        <w:pStyle w:val="NoSpacing"/>
+        <w:ind w:left="720"/>
+        <w:rPr>
+          <w:szCs w:val="24"/>
+        </w:rPr>
+      </w:pPr>
+    </w:p>
+    <w:p>
+      <w:pPr>
+        <w:pStyle w:val="NoSpacing"/>
+        <w:ind w:left="720"/>
+        <w:rPr>
+          <w:b/>
+          <w:szCs w:val="24"/>
+        </w:rPr>
+      </w:pPr>
+      <w:r>
+        <w:rPr>
+          <w:b/>
+          <w:szCs w:val="24"/>
+        </w:rPr>
+        <w:t>Operations</w:t>
+      </w:r>
+    </w:p>
+    <w:p>
+      <w:pPr>
+        <w:pStyle w:val="NoSpacing"/>
+        <w:numPr>
+          <w:ilvl w:val="3"/>
+          <w:numId w:val="12"/>
+        </w:numPr>
+        <w:rPr>
+          <w:b/>
+          <w:szCs w:val="24"/>
+        </w:rPr>
+      </w:pPr>
+      <w:proofErr w:type="gramStart"/>
+      <w:r>
+        <w:rPr>
+          <w:szCs w:val="24"/>
+        </w:rPr>
+        <w:t>augment(</w:t>
+      </w:r>
+      <w:proofErr w:type="gramEnd"/>
+      <w:r>
+        <w:rPr>
+          <w:szCs w:val="24"/>
+        </w:rPr>
+        <w:t>chord):  Returns an augmented version of the specified chord.</w:t>
+      </w:r>
+    </w:p>
+    <w:p>
+      <w:pPr>
+        <w:pStyle w:val="NoSpacing"/>
+        <w:numPr>
+          <w:ilvl w:val="3"/>
+          <w:numId w:val="12"/>
+        </w:numPr>
+        <w:rPr>
+          <w:b/>
+          <w:szCs w:val="24"/>
+        </w:rPr>
+      </w:pPr>
+      <w:proofErr w:type="gramStart"/>
+      <w:r>
+        <w:rPr>
+          <w:szCs w:val="24"/>
+        </w:rPr>
+        <w:t>diminish(</w:t>
+      </w:r>
+      <w:proofErr w:type="gramEnd"/>
+      <w:r>
+        <w:rPr>
+          <w:szCs w:val="24"/>
+        </w:rPr>
+        <w:t>chord):  Returns a diminished version of the specified chord.</w:t>
+      </w:r>
+    </w:p>
+    <w:p>
+      <w:pPr>
+        <w:pStyle w:val="NoSpacing"/>
+        <w:numPr>
+          <w:ilvl w:val="3"/>
+          <w:numId w:val="12"/>
+        </w:numPr>
+        <w:rPr>
+          <w:b/>
+          <w:szCs w:val="24"/>
+        </w:rPr>
+      </w:pPr>
+      <w:proofErr w:type="gramStart"/>
+      <w:r>
+        <w:rPr>
+          <w:szCs w:val="24"/>
+        </w:rPr>
+        <w:t>harmonization(</w:t>
+      </w:r>
+      <w:proofErr w:type="gramEnd"/>
+      <w:r>
+        <w:rPr>
+          <w:szCs w:val="24"/>
+        </w:rPr>
+        <w:t>chord):  Returns possible melody notes that harmonize the chord.</w:t>
+      </w:r>
+    </w:p>
+    <w:p>
+      <w:pPr>
+        <w:pStyle w:val="NoSpacing"/>
+        <w:ind w:left="720"/>
+        <w:rPr>
+          <w:szCs w:val="24"/>
+        </w:rPr>
+      </w:pPr>
+    </w:p>
+    <w:p>
+      <w:pPr>
+        <w:pStyle w:val="NoSpacing"/>
+        <w:numPr>
+          <w:ilvl w:val="3"/>
+          <w:numId w:val="7"/>
+        </w:numPr>
+        <w:ind w:left="720"/>
+        <w:rPr>
+          <w:b/>
+          <w:sz w:val="28"/>
+          <w:szCs w:val="28"/>
+        </w:rPr>
+      </w:pPr>
+      <w:r>
+        <w:rPr>
+          <w:b/>
+          <w:sz w:val="28"/>
+          <w:szCs w:val="28"/>
+        </w:rPr>
+        <w:t>Styles</w:t>
+      </w:r>
+    </w:p>
+    <w:p>
+      <w:pPr>
+        <w:pStyle w:val="NoSpacing"/>
+        <w:ind w:left="720"/>
+        <w:rPr>
+          <w:szCs w:val="24"/>
+        </w:rPr>
+      </w:pPr>
+      <w:proofErr w:type="gramStart"/>
+      <w:r>
+        <w:rPr>
+          <w:szCs w:val="24"/>
+        </w:rPr>
+        <w:t>Representations of different styles of music.</w:t>
+      </w:r>
+      <w:proofErr w:type="gramEnd"/>
+      <w:r>
+        <w:rPr>
+          <w:szCs w:val="24"/>
+        </w:rPr>
+        <w:t xml:space="preserve">  This includes typical rhythmic patterns, tempos, scales, chords, instruments, etc.  For example, if a user wants a MIDI file in a “blues” style, this would mean guitar drums and base, 12-bar blues organization, I-IV-V progressions, and blues scales.  </w:t>
+      </w:r>
+    </w:p>
+    <w:p>
+      <w:pPr>
+        <w:pStyle w:val="NoSpacing"/>
+        <w:ind w:left="720"/>
+        <w:rPr>
+          <w:szCs w:val="24"/>
+        </w:rPr>
+      </w:pPr>
+    </w:p>
+    <w:p>
+      <w:pPr>
+        <w:pStyle w:val="NoSpacing"/>
+        <w:ind w:left="720"/>
+        <w:rPr>
+          <w:b/>
+          <w:szCs w:val="24"/>
+        </w:rPr>
+      </w:pPr>
+      <w:r>
+        <w:rPr>
+          <w:b/>
+          <w:szCs w:val="24"/>
+        </w:rPr>
+        <w:t>Operations</w:t>
+      </w:r>
+    </w:p>
+    <w:p>
+      <w:pPr>
+        <w:pStyle w:val="NoSpacing"/>
+        <w:numPr>
+          <w:ilvl w:val="3"/>
+          <w:numId w:val="12"/>
+        </w:numPr>
+        <w:rPr>
+          <w:b/>
+          <w:szCs w:val="24"/>
+        </w:rPr>
+      </w:pPr>
+      <w:proofErr w:type="spellStart"/>
+      <w:r>
+        <w:rPr>
+          <w:szCs w:val="24"/>
+        </w:rPr>
+        <w:t>add_</w:t>
+      </w:r>
+      <w:proofErr w:type="gramStart"/>
+      <w:r>
+        <w:rPr>
+          <w:szCs w:val="24"/>
+        </w:rPr>
+        <w:t>style</w:t>
+      </w:r>
+      <w:proofErr w:type="spellEnd"/>
+      <w:r>
+        <w:rPr>
+          <w:szCs w:val="24"/>
+        </w:rPr>
+        <w:t>(</w:t>
+      </w:r>
+      <w:proofErr w:type="gramEnd"/>
+      <w:r>
+        <w:rPr>
+          <w:szCs w:val="24"/>
+        </w:rPr>
+        <w:t>style):  Allows for adding user generated styles to the database.</w:t>
+      </w:r>
+    </w:p>
+    <w:p>
+      <w:pPr>
+        <w:pStyle w:val="NoSpacing"/>
+        <w:ind w:left="1080"/>
+        <w:rPr>
+          <w:b/>
+          <w:szCs w:val="24"/>
+        </w:rPr>
+      </w:pPr>
+    </w:p>
+    <w:p>
+      <w:pPr>
+        <w:pStyle w:val="NoSpacing"/>
+        <w:numPr>
+          <w:ilvl w:val="3"/>
+          <w:numId w:val="7"/>
+        </w:numPr>
+        <w:ind w:left="720"/>
+        <w:rPr>
+          <w:b/>
+          <w:sz w:val="28"/>
+          <w:szCs w:val="28"/>
+        </w:rPr>
+      </w:pPr>
+      <w:r>
+        <w:rPr>
+          <w:b/>
+          <w:sz w:val="28"/>
+          <w:szCs w:val="28"/>
+        </w:rPr>
+        <w:lastRenderedPageBreak/>
+        <w:t>Time Signatures</w:t>
+      </w:r>
+    </w:p>
+    <w:p>
+      <w:pPr>
+        <w:pStyle w:val="NoSpacing"/>
+        <w:ind w:left="720"/>
+        <w:rPr>
+          <w:szCs w:val="24"/>
+        </w:rPr>
+      </w:pPr>
+      <w:proofErr w:type="gramStart"/>
+      <w:r>
+        <w:rPr>
+          <w:szCs w:val="24"/>
+        </w:rPr>
+        <w:t>Stores all available time signatures.</w:t>
+      </w:r>
+      <w:proofErr w:type="gramEnd"/>
+    </w:p>
+    <w:p>
+      <w:pPr>
+        <w:pStyle w:val="NoSpacing"/>
+        <w:ind w:left="720"/>
+        <w:rPr>
+          <w:szCs w:val="24"/>
+        </w:rPr>
+      </w:pPr>
+    </w:p>
+    <w:p>
+      <w:pPr>
+        <w:pStyle w:val="NoSpacing"/>
+        <w:ind w:left="720"/>
+        <w:rPr>
+          <w:b/>
+          <w:szCs w:val="24"/>
+        </w:rPr>
+      </w:pPr>
+      <w:r>
+        <w:rPr>
+          <w:b/>
+          <w:szCs w:val="24"/>
+        </w:rPr>
+        <w:t>Operations</w:t>
+      </w:r>
+    </w:p>
+    <w:p>
+      <w:pPr>
+        <w:pStyle w:val="NoSpacing"/>
+        <w:numPr>
+          <w:ilvl w:val="3"/>
+          <w:numId w:val="12"/>
+        </w:numPr>
+        <w:rPr>
+          <w:b/>
+          <w:szCs w:val="24"/>
+        </w:rPr>
+      </w:pPr>
+      <w:proofErr w:type="spellStart"/>
+      <w:r>
+        <w:rPr>
+          <w:szCs w:val="24"/>
+        </w:rPr>
+        <w:t>double_</w:t>
+      </w:r>
+      <w:proofErr w:type="gramStart"/>
+      <w:r>
+        <w:rPr>
+          <w:szCs w:val="24"/>
+        </w:rPr>
+        <w:t>time</w:t>
+      </w:r>
+      <w:proofErr w:type="spellEnd"/>
+      <w:r>
+        <w:rPr>
+          <w:szCs w:val="24"/>
+        </w:rPr>
+        <w:t>(</w:t>
+      </w:r>
+      <w:proofErr w:type="spellStart"/>
+      <w:proofErr w:type="gramEnd"/>
+      <w:r>
+        <w:rPr>
+          <w:szCs w:val="24"/>
+        </w:rPr>
+        <w:t>time_sig</w:t>
+      </w:r>
+      <w:proofErr w:type="spellEnd"/>
+      <w:r>
+        <w:rPr>
+          <w:szCs w:val="24"/>
+        </w:rPr>
+        <w:t>):  Changes the current time signature to double time.</w:t>
+      </w:r>
+    </w:p>
+    <w:p>
+      <w:pPr>
+        <w:pStyle w:val="NoSpacing"/>
+        <w:numPr>
+          <w:ilvl w:val="3"/>
+          <w:numId w:val="12"/>
+        </w:numPr>
+        <w:rPr>
+          <w:b/>
+          <w:szCs w:val="24"/>
+        </w:rPr>
+      </w:pPr>
+      <w:proofErr w:type="spellStart"/>
+      <w:r>
+        <w:rPr>
+          <w:szCs w:val="24"/>
+        </w:rPr>
+        <w:t>half_</w:t>
+      </w:r>
+      <w:proofErr w:type="gramStart"/>
+      <w:r>
+        <w:rPr>
+          <w:szCs w:val="24"/>
+        </w:rPr>
+        <w:t>time</w:t>
+      </w:r>
+      <w:proofErr w:type="spellEnd"/>
+      <w:r>
+        <w:rPr>
+          <w:szCs w:val="24"/>
+        </w:rPr>
+        <w:t>(</w:t>
+      </w:r>
+      <w:proofErr w:type="spellStart"/>
+      <w:proofErr w:type="gramEnd"/>
+      <w:r>
+        <w:rPr>
+          <w:szCs w:val="24"/>
+        </w:rPr>
+        <w:t>time_sig</w:t>
+      </w:r>
+      <w:proofErr w:type="spellEnd"/>
+      <w:r>
+        <w:rPr>
+          <w:szCs w:val="24"/>
+        </w:rPr>
+        <w:t>):  Changes the current time signature to half time.</w:t>
+      </w:r>
+    </w:p>
+    <w:p>
+      <w:pPr>
+        <w:pStyle w:val="NoSpacing"/>
+        <w:ind w:left="720"/>
+        <w:rPr>
+          <w:b/>
+          <w:szCs w:val="24"/>
+        </w:rPr>
+      </w:pPr>
+      <w:r>
+        <w:rPr>
+          <w:szCs w:val="24"/>
+        </w:rPr>
+        <w:t>.</w:t>
+      </w:r>
+    </w:p>
+    <w:p>
+      <w:pPr>
+        <w:pStyle w:val="NoSpacing"/>
         <w:rPr>
           <w:b/>
           <w:szCs w:val="24"/>
@@ -1502,17 +2392,17 @@
   <w:abstractNum w:abstractNumId="2">
     <w:nsid w:val="06DB2E02"/>
     <w:multiLevelType w:val="multilevel"/>
-    <w:tmpl w:val="A8101F86"/>
+    <w:tmpl w:val="D488E0B0"/>
     <w:lvl w:ilvl="0">
-      <w:start w:val="2"/>
-      <w:numFmt w:val="bullet"/>
-      <w:lvlText w:val=""/>
+      <w:start w:val="1"/>
+      <w:numFmt w:val="bullet"/>
+      <w:lvlText w:val=""/>
       <w:lvlJc w:val="left"/>
       <w:pPr>
         <w:ind w:left="1260" w:hanging="360"/>
       </w:pPr>
       <w:rPr>
-        <w:rFonts w:ascii="Symbol" w:eastAsia="Calibri" w:hAnsi="Symbol" w:cs="Times New Roman" w:hint="default"/>
+        <w:rFonts w:ascii="Wingdings" w:hAnsi="Wingdings" w:hint="default"/>
         <w:sz w:val="28"/>
         <w:szCs w:val="28"/>
       </w:rPr>
@@ -1734,6 +2624,470 @@
     </w:lvl>
   </w:abstractNum>
   <w:abstractNum w:abstractNumId="4">
+    <w:nsid w:val="11A227B8"/>
+    <w:multiLevelType w:val="multilevel"/>
+    <w:tmpl w:val="E332B1C0"/>
+    <w:lvl w:ilvl="0">
+      <w:start w:val="1"/>
+      <w:numFmt w:val="bullet"/>
+      <w:lvlText w:val=""/>
+      <w:lvlJc w:val="left"/>
+      <w:pPr>
+        <w:ind w:left="1260" w:hanging="360"/>
+      </w:pPr>
+      <w:rPr>
+        <w:rFonts w:ascii="Wingdings" w:hAnsi="Wingdings" w:hint="default"/>
+        <w:sz w:val="24"/>
+        <w:szCs w:val="24"/>
+      </w:rPr>
+    </w:lvl>
+    <w:lvl w:ilvl="1">
+      <w:start w:val="1"/>
+      <w:numFmt w:val="bullet"/>
+      <w:lvlText w:val=""/>
+      <w:lvlJc w:val="left"/>
+      <w:pPr>
+        <w:ind w:left="720" w:hanging="360"/>
+      </w:pPr>
+      <w:rPr>
+        <w:rFonts w:ascii="Wingdings" w:hAnsi="Wingdings" w:hint="default"/>
+        <w:sz w:val="28"/>
+        <w:szCs w:val="28"/>
+      </w:rPr>
+    </w:lvl>
+    <w:lvl w:ilvl="2">
+      <w:start w:val="1"/>
+      <w:numFmt w:val="bullet"/>
+      <w:lvlText w:val=""/>
+      <w:lvlJc w:val="left"/>
+      <w:pPr>
+        <w:ind w:left="1080" w:hanging="360"/>
+      </w:pPr>
+      <w:rPr>
+        <w:rFonts w:ascii="Wingdings" w:hAnsi="Wingdings" w:hint="default"/>
+      </w:rPr>
+    </w:lvl>
+    <w:lvl w:ilvl="3">
+      <w:start w:val="1"/>
+      <w:numFmt w:val="bullet"/>
+      <w:lvlText w:val=""/>
+      <w:lvlJc w:val="left"/>
+      <w:pPr>
+        <w:ind w:left="1440" w:hanging="360"/>
+      </w:pPr>
+      <w:rPr>
+        <w:rFonts w:ascii="Wingdings" w:hAnsi="Wingdings" w:hint="default"/>
+      </w:rPr>
+    </w:lvl>
+    <w:lvl w:ilvl="4">
+      <w:start w:val="1"/>
+      <w:numFmt w:val="bullet"/>
+      <w:lvlText w:val=""/>
+      <w:lvlJc w:val="left"/>
+      <w:pPr>
+        <w:ind w:left="1800" w:hanging="360"/>
+      </w:pPr>
+      <w:rPr>
+        <w:rFonts w:ascii="Symbol" w:hAnsi="Symbol" w:hint="default"/>
+      </w:rPr>
+    </w:lvl>
+    <w:lvl w:ilvl="5">
+      <w:start w:val="1"/>
+      <w:numFmt w:val="bullet"/>
+      <w:lvlText w:val=""/>
+      <w:lvlJc w:val="left"/>
+      <w:pPr>
+        <w:ind w:left="2160" w:hanging="360"/>
+      </w:pPr>
+      <w:rPr>
+        <w:rFonts w:ascii="Wingdings" w:hAnsi="Wingdings" w:hint="default"/>
+      </w:rPr>
+    </w:lvl>
+    <w:lvl w:ilvl="6">
+      <w:start w:val="1"/>
+      <w:numFmt w:val="bullet"/>
+      <w:lvlText w:val=""/>
+      <w:lvlJc w:val="left"/>
+      <w:pPr>
+        <w:ind w:left="2520" w:hanging="360"/>
+      </w:pPr>
+      <w:rPr>
+        <w:rFonts w:ascii="Wingdings" w:hAnsi="Wingdings" w:hint="default"/>
+      </w:rPr>
+    </w:lvl>
+    <w:lvl w:ilvl="7">
+      <w:start w:val="1"/>
+      <w:numFmt w:val="bullet"/>
+      <w:lvlText w:val=""/>
+      <w:lvlJc w:val="left"/>
+      <w:pPr>
+        <w:ind w:left="2880" w:hanging="360"/>
+      </w:pPr>
+      <w:rPr>
+        <w:rFonts w:ascii="Wingdings" w:hAnsi="Wingdings" w:hint="default"/>
+      </w:rPr>
+    </w:lvl>
+    <w:lvl w:ilvl="8">
+      <w:start w:val="1"/>
+      <w:numFmt w:val="bullet"/>
+      <w:lvlText w:val=""/>
+      <w:lvlJc w:val="left"/>
+      <w:pPr>
+        <w:ind w:left="3240" w:hanging="360"/>
+      </w:pPr>
+      <w:rPr>
+        <w:rFonts w:ascii="Symbol" w:hAnsi="Symbol" w:hint="default"/>
+      </w:rPr>
+    </w:lvl>
+  </w:abstractNum>
+  <w:abstractNum w:abstractNumId="5">
+    <w:nsid w:val="16C8367E"/>
+    <w:multiLevelType w:val="hybridMultilevel"/>
+    <w:tmpl w:val="558407D8"/>
+    <w:lvl w:ilvl="0" w:tplc="04090005">
+      <w:start w:val="1"/>
+      <w:numFmt w:val="bullet"/>
+      <w:lvlText w:val=""/>
+      <w:lvlJc w:val="left"/>
+      <w:pPr>
+        <w:ind w:left="1800" w:hanging="360"/>
+      </w:pPr>
+      <w:rPr>
+        <w:rFonts w:ascii="Wingdings" w:hAnsi="Wingdings" w:hint="default"/>
+      </w:rPr>
+    </w:lvl>
+    <w:lvl w:ilvl="1" w:tplc="04090003" w:tentative="1">
+      <w:start w:val="1"/>
+      <w:numFmt w:val="bullet"/>
+      <w:lvlText w:val="o"/>
+      <w:lvlJc w:val="left"/>
+      <w:pPr>
+        <w:ind w:left="2520" w:hanging="360"/>
+      </w:pPr>
+      <w:rPr>
+        <w:rFonts w:ascii="Courier New" w:hAnsi="Courier New" w:cs="Courier New" w:hint="default"/>
+      </w:rPr>
+    </w:lvl>
+    <w:lvl w:ilvl="2" w:tplc="04090005" w:tentative="1">
+      <w:start w:val="1"/>
+      <w:numFmt w:val="bullet"/>
+      <w:lvlText w:val=""/>
+      <w:lvlJc w:val="left"/>
+      <w:pPr>
+        <w:ind w:left="3240" w:hanging="360"/>
+      </w:pPr>
+      <w:rPr>
+        <w:rFonts w:ascii="Wingdings" w:hAnsi="Wingdings" w:hint="default"/>
+      </w:rPr>
+    </w:lvl>
+    <w:lvl w:ilvl="3" w:tplc="04090001" w:tentative="1">
+      <w:start w:val="1"/>
+      <w:numFmt w:val="bullet"/>
+      <w:lvlText w:val=""/>
+      <w:lvlJc w:val="left"/>
+      <w:pPr>
+        <w:ind w:left="3960" w:hanging="360"/>
+      </w:pPr>
+      <w:rPr>
+        <w:rFonts w:ascii="Symbol" w:hAnsi="Symbol" w:hint="default"/>
+      </w:rPr>
+    </w:lvl>
+    <w:lvl w:ilvl="4" w:tplc="04090003" w:tentative="1">
+      <w:start w:val="1"/>
+      <w:numFmt w:val="bullet"/>
+      <w:lvlText w:val="o"/>
+      <w:lvlJc w:val="left"/>
+      <w:pPr>
+        <w:ind w:left="4680" w:hanging="360"/>
+      </w:pPr>
+      <w:rPr>
+        <w:rFonts w:ascii="Courier New" w:hAnsi="Courier New" w:cs="Courier New" w:hint="default"/>
+      </w:rPr>
+    </w:lvl>
+    <w:lvl w:ilvl="5" w:tplc="04090005" w:tentative="1">
+      <w:start w:val="1"/>
+      <w:numFmt w:val="bullet"/>
+      <w:lvlText w:val=""/>
+      <w:lvlJc w:val="left"/>
+      <w:pPr>
+        <w:ind w:left="5400" w:hanging="360"/>
+      </w:pPr>
+      <w:rPr>
+        <w:rFonts w:ascii="Wingdings" w:hAnsi="Wingdings" w:hint="default"/>
+      </w:rPr>
+    </w:lvl>
+    <w:lvl w:ilvl="6" w:tplc="04090001" w:tentative="1">
+      <w:start w:val="1"/>
+      <w:numFmt w:val="bullet"/>
+      <w:lvlText w:val=""/>
+      <w:lvlJc w:val="left"/>
+      <w:pPr>
+        <w:ind w:left="6120" w:hanging="360"/>
+      </w:pPr>
+      <w:rPr>
+        <w:rFonts w:ascii="Symbol" w:hAnsi="Symbol" w:hint="default"/>
+      </w:rPr>
+    </w:lvl>
+    <w:lvl w:ilvl="7" w:tplc="04090003" w:tentative="1">
+      <w:start w:val="1"/>
+      <w:numFmt w:val="bullet"/>
+      <w:lvlText w:val="o"/>
+      <w:lvlJc w:val="left"/>
+      <w:pPr>
+        <w:ind w:left="6840" w:hanging="360"/>
+      </w:pPr>
+      <w:rPr>
+        <w:rFonts w:ascii="Courier New" w:hAnsi="Courier New" w:cs="Courier New" w:hint="default"/>
+      </w:rPr>
+    </w:lvl>
+    <w:lvl w:ilvl="8" w:tplc="04090005" w:tentative="1">
+      <w:start w:val="1"/>
+      <w:numFmt w:val="bullet"/>
+      <w:lvlText w:val=""/>
+      <w:lvlJc w:val="left"/>
+      <w:pPr>
+        <w:ind w:left="7560" w:hanging="360"/>
+      </w:pPr>
+      <w:rPr>
+        <w:rFonts w:ascii="Wingdings" w:hAnsi="Wingdings" w:hint="default"/>
+      </w:rPr>
+    </w:lvl>
+  </w:abstractNum>
+  <w:abstractNum w:abstractNumId="6">
+    <w:nsid w:val="2CE21277"/>
+    <w:multiLevelType w:val="multilevel"/>
+    <w:tmpl w:val="FD809E80"/>
+    <w:lvl w:ilvl="0">
+      <w:start w:val="1"/>
+      <w:numFmt w:val="bullet"/>
+      <w:lvlText w:val=""/>
+      <w:lvlJc w:val="left"/>
+      <w:pPr>
+        <w:ind w:left="1260" w:hanging="360"/>
+      </w:pPr>
+      <w:rPr>
+        <w:rFonts w:ascii="Wingdings" w:hAnsi="Wingdings" w:hint="default"/>
+        <w:sz w:val="24"/>
+        <w:szCs w:val="24"/>
+      </w:rPr>
+    </w:lvl>
+    <w:lvl w:ilvl="1">
+      <w:start w:val="1"/>
+      <w:numFmt w:val="bullet"/>
+      <w:lvlText w:val=""/>
+      <w:lvlJc w:val="left"/>
+      <w:pPr>
+        <w:ind w:left="720" w:hanging="360"/>
+      </w:pPr>
+      <w:rPr>
+        <w:rFonts w:ascii="Wingdings" w:hAnsi="Wingdings" w:hint="default"/>
+        <w:sz w:val="28"/>
+        <w:szCs w:val="28"/>
+      </w:rPr>
+    </w:lvl>
+    <w:lvl w:ilvl="2">
+      <w:start w:val="1"/>
+      <w:numFmt w:val="bullet"/>
+      <w:lvlText w:val=""/>
+      <w:lvlJc w:val="left"/>
+      <w:pPr>
+        <w:ind w:left="1080" w:hanging="360"/>
+      </w:pPr>
+      <w:rPr>
+        <w:rFonts w:ascii="Wingdings" w:hAnsi="Wingdings" w:hint="default"/>
+      </w:rPr>
+    </w:lvl>
+    <w:lvl w:ilvl="3">
+      <w:start w:val="1"/>
+      <w:numFmt w:val="bullet"/>
+      <w:lvlText w:val=""/>
+      <w:lvlJc w:val="left"/>
+      <w:pPr>
+        <w:ind w:left="1440" w:hanging="360"/>
+      </w:pPr>
+      <w:rPr>
+        <w:rFonts w:ascii="Wingdings" w:hAnsi="Wingdings" w:hint="default"/>
+      </w:rPr>
+    </w:lvl>
+    <w:lvl w:ilvl="4">
+      <w:start w:val="1"/>
+      <w:numFmt w:val="bullet"/>
+      <w:lvlText w:val=""/>
+      <w:lvlJc w:val="left"/>
+      <w:pPr>
+        <w:ind w:left="1800" w:hanging="360"/>
+      </w:pPr>
+      <w:rPr>
+        <w:rFonts w:ascii="Symbol" w:hAnsi="Symbol" w:hint="default"/>
+      </w:rPr>
+    </w:lvl>
+    <w:lvl w:ilvl="5">
+      <w:start w:val="1"/>
+      <w:numFmt w:val="bullet"/>
+      <w:lvlText w:val=""/>
+      <w:lvlJc w:val="left"/>
+      <w:pPr>
+        <w:ind w:left="2160" w:hanging="360"/>
+      </w:pPr>
+      <w:rPr>
+        <w:rFonts w:ascii="Wingdings" w:hAnsi="Wingdings" w:hint="default"/>
+      </w:rPr>
+    </w:lvl>
+    <w:lvl w:ilvl="6">
+      <w:start w:val="1"/>
+      <w:numFmt w:val="bullet"/>
+      <w:lvlText w:val=""/>
+      <w:lvlJc w:val="left"/>
+      <w:pPr>
+        <w:ind w:left="2520" w:hanging="360"/>
+      </w:pPr>
+      <w:rPr>
+        <w:rFonts w:ascii="Wingdings" w:hAnsi="Wingdings" w:hint="default"/>
+      </w:rPr>
+    </w:lvl>
+    <w:lvl w:ilvl="7">
+      <w:start w:val="1"/>
+      <w:numFmt w:val="bullet"/>
+      <w:lvlText w:val=""/>
+      <w:lvlJc w:val="left"/>
+      <w:pPr>
+        <w:ind w:left="1170" w:hanging="360"/>
+      </w:pPr>
+      <w:rPr>
+        <w:rFonts w:ascii="Wingdings" w:hAnsi="Wingdings" w:hint="default"/>
+      </w:rPr>
+    </w:lvl>
+    <w:lvl w:ilvl="8">
+      <w:start w:val="1"/>
+      <w:numFmt w:val="bullet"/>
+      <w:lvlText w:val=""/>
+      <w:lvlJc w:val="left"/>
+      <w:pPr>
+        <w:ind w:left="3240" w:hanging="360"/>
+      </w:pPr>
+      <w:rPr>
+        <w:rFonts w:ascii="Symbol" w:hAnsi="Symbol" w:hint="default"/>
+      </w:rPr>
+    </w:lvl>
+  </w:abstractNum>
+  <w:abstractNum w:abstractNumId="7">
+    <w:nsid w:val="448976C1"/>
+    <w:multiLevelType w:val="multilevel"/>
+    <w:tmpl w:val="5422326E"/>
+    <w:lvl w:ilvl="0">
+      <w:start w:val="1"/>
+      <w:numFmt w:val="bullet"/>
+      <w:lvlText w:val=""/>
+      <w:lvlJc w:val="left"/>
+      <w:pPr>
+        <w:ind w:left="1260" w:hanging="360"/>
+      </w:pPr>
+      <w:rPr>
+        <w:rFonts w:ascii="Wingdings" w:hAnsi="Wingdings" w:hint="default"/>
+        <w:sz w:val="24"/>
+        <w:szCs w:val="24"/>
+      </w:rPr>
+    </w:lvl>
+    <w:lvl w:ilvl="1">
+      <w:start w:val="1"/>
+      <w:numFmt w:val="bullet"/>
+      <w:lvlText w:val=""/>
+      <w:lvlJc w:val="left"/>
+      <w:pPr>
+        <w:ind w:left="720" w:hanging="360"/>
+      </w:pPr>
+      <w:rPr>
+        <w:rFonts w:ascii="Wingdings" w:hAnsi="Wingdings" w:hint="default"/>
+        <w:sz w:val="28"/>
+        <w:szCs w:val="28"/>
+      </w:rPr>
+    </w:lvl>
+    <w:lvl w:ilvl="2">
+      <w:start w:val="1"/>
+      <w:numFmt w:val="bullet"/>
+      <w:lvlText w:val=""/>
+      <w:lvlJc w:val="left"/>
+      <w:pPr>
+        <w:ind w:left="1080" w:hanging="360"/>
+      </w:pPr>
+      <w:rPr>
+        <w:rFonts w:ascii="Wingdings" w:hAnsi="Wingdings" w:hint="default"/>
+      </w:rPr>
+    </w:lvl>
+    <w:lvl w:ilvl="3">
+      <w:start w:val="1"/>
+      <w:numFmt w:val="bullet"/>
+      <w:lvlText w:val=""/>
+      <w:lvlJc w:val="left"/>
+      <w:pPr>
+        <w:ind w:left="1440" w:hanging="360"/>
+      </w:pPr>
+      <w:rPr>
+        <w:rFonts w:ascii="Wingdings" w:hAnsi="Wingdings" w:hint="default"/>
+      </w:rPr>
+    </w:lvl>
+    <w:lvl w:ilvl="4">
+      <w:start w:val="1"/>
+      <w:numFmt w:val="bullet"/>
+      <w:lvlText w:val=""/>
+      <w:lvlJc w:val="left"/>
+      <w:pPr>
+        <w:ind w:left="1800" w:hanging="360"/>
+      </w:pPr>
+      <w:rPr>
+        <w:rFonts w:ascii="Symbol" w:hAnsi="Symbol" w:hint="default"/>
+      </w:rPr>
+    </w:lvl>
+    <w:lvl w:ilvl="5">
+      <w:start w:val="1"/>
+      <w:numFmt w:val="bullet"/>
+      <w:lvlText w:val=""/>
+      <w:lvlJc w:val="left"/>
+      <w:pPr>
+        <w:ind w:left="2160" w:hanging="360"/>
+      </w:pPr>
+      <w:rPr>
+        <w:rFonts w:ascii="Wingdings" w:hAnsi="Wingdings" w:hint="default"/>
+      </w:rPr>
+    </w:lvl>
+    <w:lvl w:ilvl="6">
+      <w:start w:val="1"/>
+      <w:numFmt w:val="bullet"/>
+      <w:lvlText w:val=""/>
+      <w:lvlJc w:val="left"/>
+      <w:pPr>
+        <w:ind w:left="2520" w:hanging="360"/>
+      </w:pPr>
+      <w:rPr>
+        <w:rFonts w:ascii="Wingdings" w:hAnsi="Wingdings" w:hint="default"/>
+      </w:rPr>
+    </w:lvl>
+    <w:lvl w:ilvl="7">
+      <w:start w:val="1"/>
+      <w:numFmt w:val="bullet"/>
+      <w:lvlText w:val=""/>
+      <w:lvlJc w:val="left"/>
+      <w:pPr>
+        <w:ind w:left="2880" w:hanging="360"/>
+      </w:pPr>
+      <w:rPr>
+        <w:rFonts w:ascii="Wingdings" w:hAnsi="Wingdings" w:hint="default"/>
+      </w:rPr>
+    </w:lvl>
+    <w:lvl w:ilvl="8">
+      <w:start w:val="1"/>
+      <w:numFmt w:val="bullet"/>
+      <w:lvlText w:val=""/>
+      <w:lvlJc w:val="left"/>
+      <w:pPr>
+        <w:ind w:left="3240" w:hanging="360"/>
+      </w:pPr>
+      <w:rPr>
+        <w:rFonts w:ascii="Symbol" w:hAnsi="Symbol" w:hint="default"/>
+      </w:rPr>
+    </w:lvl>
+  </w:abstractNum>
+  <w:abstractNum w:abstractNumId="8">
     <w:nsid w:val="5386129D"/>
     <w:multiLevelType w:val="multilevel"/>
     <w:tmpl w:val="56102C48"/>
@@ -1850,7 +3204,124 @@
       </w:rPr>
     </w:lvl>
   </w:abstractNum>
-  <w:abstractNum w:abstractNumId="5">
+  <w:abstractNum w:abstractNumId="9">
+    <w:nsid w:val="547D75B7"/>
+    <w:multiLevelType w:val="multilevel"/>
+    <w:tmpl w:val="9E26C466"/>
+    <w:lvl w:ilvl="0">
+      <w:start w:val="1"/>
+      <w:numFmt w:val="bullet"/>
+      <w:lvlText w:val=""/>
+      <w:lvlJc w:val="left"/>
+      <w:pPr>
+        <w:ind w:left="1260" w:hanging="360"/>
+      </w:pPr>
+      <w:rPr>
+        <w:rFonts w:ascii="Wingdings" w:hAnsi="Wingdings" w:hint="default"/>
+        <w:sz w:val="24"/>
+        <w:szCs w:val="24"/>
+      </w:rPr>
+    </w:lvl>
+    <w:lvl w:ilvl="1">
+      <w:start w:val="1"/>
+      <w:numFmt w:val="bullet"/>
+      <w:lvlText w:val=""/>
+      <w:lvlJc w:val="left"/>
+      <w:pPr>
+        <w:ind w:left="720" w:hanging="360"/>
+      </w:pPr>
+      <w:rPr>
+        <w:rFonts w:ascii="Wingdings" w:hAnsi="Wingdings" w:hint="default"/>
+        <w:sz w:val="28"/>
+        <w:szCs w:val="28"/>
+      </w:rPr>
+    </w:lvl>
+    <w:lvl w:ilvl="2">
+      <w:start w:val="1"/>
+      <w:numFmt w:val="bullet"/>
+      <w:lvlText w:val=""/>
+      <w:lvlJc w:val="left"/>
+      <w:pPr>
+        <w:ind w:left="1080" w:hanging="360"/>
+      </w:pPr>
+      <w:rPr>
+        <w:rFonts w:ascii="Wingdings" w:hAnsi="Wingdings" w:hint="default"/>
+      </w:rPr>
+    </w:lvl>
+    <w:lvl w:ilvl="3">
+      <w:start w:val="1"/>
+      <w:numFmt w:val="bullet"/>
+      <w:lvlText w:val=""/>
+      <w:lvlJc w:val="left"/>
+      <w:pPr>
+        <w:ind w:left="1080" w:hanging="360"/>
+      </w:pPr>
+      <w:rPr>
+        <w:rFonts w:ascii="Wingdings" w:hAnsi="Wingdings" w:hint="default"/>
+      </w:rPr>
+    </w:lvl>
+    <w:lvl w:ilvl="4">
+      <w:start w:val="1"/>
+      <w:numFmt w:val="bullet"/>
+      <w:lvlText w:val=""/>
+      <w:lvlJc w:val="left"/>
+      <w:pPr>
+        <w:ind w:left="1800" w:hanging="360"/>
+      </w:pPr>
+      <w:rPr>
+        <w:rFonts w:ascii="Symbol" w:hAnsi="Symbol" w:hint="default"/>
+      </w:rPr>
+    </w:lvl>
+    <w:lvl w:ilvl="5">
+      <w:start w:val="1"/>
+      <w:numFmt w:val="bullet"/>
+      <w:lvlText w:val=""/>
+      <w:lvlJc w:val="left"/>
+      <w:pPr>
+        <w:ind w:left="2160" w:hanging="360"/>
+      </w:pPr>
+      <w:rPr>
+        <w:rFonts w:ascii="Wingdings" w:hAnsi="Wingdings" w:hint="default"/>
+      </w:rPr>
+    </w:lvl>
+    <w:lvl w:ilvl="6">
+      <w:start w:val="1"/>
+      <w:numFmt w:val="bullet"/>
+      <w:lvlText w:val=""/>
+      <w:lvlJc w:val="left"/>
+      <w:pPr>
+        <w:ind w:left="2520" w:hanging="360"/>
+      </w:pPr>
+      <w:rPr>
+        <w:rFonts w:ascii="Wingdings" w:hAnsi="Wingdings" w:hint="default"/>
+      </w:rPr>
+    </w:lvl>
+    <w:lvl w:ilvl="7">
+      <w:start w:val="1"/>
+      <w:numFmt w:val="bullet"/>
+      <w:lvlText w:val=""/>
+      <w:lvlJc w:val="left"/>
+      <w:pPr>
+        <w:ind w:left="2880" w:hanging="360"/>
+      </w:pPr>
+      <w:rPr>
+        <w:rFonts w:ascii="Symbol" w:hAnsi="Symbol" w:hint="default"/>
+      </w:rPr>
+    </w:lvl>
+    <w:lvl w:ilvl="8">
+      <w:start w:val="1"/>
+      <w:numFmt w:val="bullet"/>
+      <w:lvlText w:val=""/>
+      <w:lvlJc w:val="left"/>
+      <w:pPr>
+        <w:ind w:left="3240" w:hanging="360"/>
+      </w:pPr>
+      <w:rPr>
+        <w:rFonts w:ascii="Symbol" w:hAnsi="Symbol" w:hint="default"/>
+      </w:rPr>
+    </w:lvl>
+  </w:abstractNum>
+  <w:abstractNum w:abstractNumId="10">
     <w:nsid w:val="6D663FA5"/>
     <w:multiLevelType w:val="multilevel"/>
     <w:tmpl w:val="65746E7C"/>
@@ -1967,10 +3438,10 @@
       </w:rPr>
     </w:lvl>
   </w:abstractNum>
-  <w:abstractNum w:abstractNumId="6">
+  <w:abstractNum w:abstractNumId="11">
     <w:nsid w:val="73BB28A4"/>
     <w:multiLevelType w:val="multilevel"/>
-    <w:tmpl w:val="B74EC316"/>
+    <w:tmpl w:val="4B02F42C"/>
     <w:lvl w:ilvl="0">
       <w:start w:val="1"/>
       <w:numFmt w:val="bullet"/>
@@ -1981,8 +3452,8 @@
       </w:pPr>
       <w:rPr>
         <w:rFonts w:ascii="Wingdings" w:hAnsi="Wingdings" w:hint="default"/>
-        <w:sz w:val="28"/>
-        <w:szCs w:val="28"/>
+        <w:sz w:val="24"/>
+        <w:szCs w:val="24"/>
       </w:rPr>
     </w:lvl>
     <w:lvl w:ilvl="1">
@@ -2097,13 +3568,28 @@
     <w:abstractNumId w:val="2"/>
   </w:num>
   <w:num w:numId="5">
+    <w:abstractNumId w:val="8"/>
+  </w:num>
+  <w:num w:numId="6">
+    <w:abstractNumId w:val="10"/>
+  </w:num>
+  <w:num w:numId="7">
+    <w:abstractNumId w:val="11"/>
+  </w:num>
+  <w:num w:numId="8">
+    <w:abstractNumId w:val="5"/>
+  </w:num>
+  <w:num w:numId="9">
+    <w:abstractNumId w:val="6"/>
+  </w:num>
+  <w:num w:numId="10">
+    <w:abstractNumId w:val="7"/>
+  </w:num>
+  <w:num w:numId="11">
     <w:abstractNumId w:val="4"/>
   </w:num>
-  <w:num w:numId="6">
-    <w:abstractNumId w:val="5"/>
-  </w:num>
-  <w:num w:numId="7">
-    <w:abstractNumId w:val="6"/>
+  <w:num w:numId="12">
+    <w:abstractNumId w:val="9"/>
   </w:num>
 </w:numbering>
 </file>

</xml_diff>